<commit_message>
update description document - march 16 covid data
</commit_message>
<xml_diff>
--- a/Description-draft.docx
+++ b/Description-draft.docx
@@ -301,7 +301,7 @@
           </w:tcPr>
           <w:p>
             <w:r>
-              <w:t>Number of New COVID cases on day 1</w:t>
+              <w:t>Number of COVID cases on day 1</w:t>
             </w:r>
           </w:p>
         </w:tc>
@@ -323,10 +323,7 @@
           </w:tcPr>
           <w:p>
             <w:r>
-              <w:t xml:space="preserve">Number of New COVID cases on day </w:t>
-            </w:r>
-            <w:r>
-              <w:t>2</w:t>
+              <w:t>Number of COVID cases on day 2</w:t>
             </w:r>
           </w:p>
         </w:tc>
@@ -348,10 +345,7 @@
           </w:tcPr>
           <w:p>
             <w:r>
-              <w:t xml:space="preserve">Number of New COVID cases on day </w:t>
-            </w:r>
-            <w:r>
-              <w:t>3</w:t>
+              <w:t>Number of COVID cases on day 3</w:t>
             </w:r>
           </w:p>
         </w:tc>
@@ -373,10 +367,7 @@
           </w:tcPr>
           <w:p>
             <w:r>
-              <w:t xml:space="preserve">Number of New COVID cases on day </w:t>
-            </w:r>
-            <w:r>
-              <w:t>4</w:t>
+              <w:t>Number of COVID cases on day 4</w:t>
             </w:r>
           </w:p>
         </w:tc>
@@ -398,10 +389,7 @@
           </w:tcPr>
           <w:p>
             <w:r>
-              <w:t xml:space="preserve">Number of New COVID cases on day </w:t>
-            </w:r>
-            <w:r>
-              <w:t>5 (To predict)</w:t>
+              <w:t>Number of New COVID cases on day 5 (To predict)</w:t>
             </w:r>
           </w:p>
         </w:tc>
@@ -415,6 +403,75 @@
       </w:pPr>
       <w:r>
         <w:lastRenderedPageBreak/>
+        <w:t>Limitation</w:t>
+      </w:r>
+    </w:p>
+    <w:p>
+      <w:r>
+        <w:t xml:space="preserve">This version is intended to show that it is possible to correlate the socio-demographic traits with the spread of COVID-19. In addition, this serves as an initial proof that machine learning can be used to predict the future numbers of new COVID-19 cases. We cannot draw strong conclusions from the results of this model given the limitation of data used. Positive numbers of COVID cases depends on the number of COVID tests being performed. In addition, timeseries forecasting could be implemented when having more timeseries data. </w:t>
+      </w:r>
+    </w:p>
+    <w:p>
+      <w:r>
+        <w:t>Hence, this version of the project is intended to show a proof of concept of the use of machine learning and socio-demographic data to predict infection rate/number of covid-19. To enhance this project furthermore, additional effort needed to:</w:t>
+      </w:r>
+    </w:p>
+    <w:p>
+      <w:pPr>
+        <w:pStyle w:val="ListParagraph"/>
+        <w:numPr>
+          <w:ilvl w:val="0"/>
+          <w:numId w:val="4"/>
+        </w:numPr>
+      </w:pPr>
+      <w:r>
+        <w:t>Gather Data for all US counties</w:t>
+      </w:r>
+    </w:p>
+    <w:p>
+      <w:pPr>
+        <w:pStyle w:val="ListParagraph"/>
+        <w:numPr>
+          <w:ilvl w:val="0"/>
+          <w:numId w:val="4"/>
+        </w:numPr>
+      </w:pPr>
+      <w:r>
+        <w:t>Extract Testing Rate per county</w:t>
+      </w:r>
+    </w:p>
+    <w:p>
+      <w:pPr>
+        <w:pStyle w:val="ListParagraph"/>
+        <w:numPr>
+          <w:ilvl w:val="0"/>
+          <w:numId w:val="4"/>
+        </w:numPr>
+      </w:pPr>
+      <w:r>
+        <w:t>Extract more daily COVID number of cases (and predict next-day, next-2-day and next-3-day cases)</w:t>
+      </w:r>
+    </w:p>
+    <w:p>
+      <w:pPr>
+        <w:pStyle w:val="ListParagraph"/>
+        <w:numPr>
+          <w:ilvl w:val="0"/>
+          <w:numId w:val="4"/>
+        </w:numPr>
+      </w:pPr>
+      <w:r>
+        <w:t>Extract Hospitalization Rate of COVID-19 patients to predict the expected future cases in need for hospitalization)</w:t>
+      </w:r>
+      <w:bookmarkStart w:id="0" w:name="_GoBack"/>
+      <w:bookmarkEnd w:id="0"/>
+    </w:p>
+    <w:p/>
+    <w:p>
+      <w:pPr>
+        <w:pStyle w:val="Heading1"/>
+      </w:pPr>
+      <w:r>
         <w:t>Method</w:t>
       </w:r>
     </w:p>
@@ -532,12 +589,19 @@
         <w:pStyle w:val="Heading1"/>
       </w:pPr>
       <w:r>
+        <w:lastRenderedPageBreak/>
         <w:t>Data</w:t>
       </w:r>
     </w:p>
     <w:p>
       <w:r>
-        <w:t>As a proof of concept, we will apply our methodology on New York counties. Note that Bronx, Kings, New York county, Queens and Richmond are represented by New York City. Hence, we have a total of 58 case.</w:t>
+        <w:t xml:space="preserve">As a </w:t>
+      </w:r>
+      <w:r>
+        <w:t>test case</w:t>
+      </w:r>
+      <w:r>
+        <w:t>, we will apply our methodology on New York counties. Note that Bronx, Kings, New York county, Queens and Richmond are represented by New York City. Hence, we have a total of 58 case.</w:t>
       </w:r>
     </w:p>
     <w:p>
@@ -562,16 +626,30 @@
       </w:r>
     </w:p>
     <w:p>
-      <w:bookmarkStart w:id="0" w:name="_GoBack"/>
-      <w:bookmarkEnd w:id="0"/>
       <w:r>
         <w:t xml:space="preserve"> </w:t>
       </w:r>
     </w:p>
     <w:p>
+      <w:pPr>
+        <w:pStyle w:val="Heading1"/>
+      </w:pPr>
       <w:r>
         <w:t xml:space="preserve"> </w:t>
       </w:r>
+      <w:r>
+        <w:t>Results</w:t>
+      </w:r>
+    </w:p>
+    <w:p/>
+    <w:p>
+      <w:pPr>
+        <w:pStyle w:val="Heading1"/>
+        <w:numPr>
+          <w:ilvl w:val="0"/>
+          <w:numId w:val="0"/>
+        </w:numPr>
+      </w:pPr>
     </w:p>
     <w:p/>
     <w:sectPr>
@@ -907,6 +985,119 @@
       </w:rPr>
     </w:lvl>
   </w:abstractNum>
+  <w:abstractNum w:abstractNumId="3" w15:restartNumberingAfterBreak="0">
+    <w:nsid w:val="77B2431B"/>
+    <w:multiLevelType w:val="hybridMultilevel"/>
+    <w:tmpl w:val="6EC028FC"/>
+    <w:lvl w:ilvl="0" w:tplc="04090001">
+      <w:start w:val="1"/>
+      <w:numFmt w:val="bullet"/>
+      <w:lvlText w:val=""/>
+      <w:lvlJc w:val="left"/>
+      <w:pPr>
+        <w:ind w:left="720" w:hanging="360"/>
+      </w:pPr>
+      <w:rPr>
+        <w:rFonts w:ascii="Symbol" w:hAnsi="Symbol" w:hint="default"/>
+      </w:rPr>
+    </w:lvl>
+    <w:lvl w:ilvl="1" w:tplc="04090003" w:tentative="1">
+      <w:start w:val="1"/>
+      <w:numFmt w:val="bullet"/>
+      <w:lvlText w:val="o"/>
+      <w:lvlJc w:val="left"/>
+      <w:pPr>
+        <w:ind w:left="1440" w:hanging="360"/>
+      </w:pPr>
+      <w:rPr>
+        <w:rFonts w:ascii="Courier New" w:hAnsi="Courier New" w:cs="Courier New" w:hint="default"/>
+      </w:rPr>
+    </w:lvl>
+    <w:lvl w:ilvl="2" w:tplc="04090005" w:tentative="1">
+      <w:start w:val="1"/>
+      <w:numFmt w:val="bullet"/>
+      <w:lvlText w:val=""/>
+      <w:lvlJc w:val="left"/>
+      <w:pPr>
+        <w:ind w:left="2160" w:hanging="360"/>
+      </w:pPr>
+      <w:rPr>
+        <w:rFonts w:ascii="Wingdings" w:hAnsi="Wingdings" w:hint="default"/>
+      </w:rPr>
+    </w:lvl>
+    <w:lvl w:ilvl="3" w:tplc="04090001" w:tentative="1">
+      <w:start w:val="1"/>
+      <w:numFmt w:val="bullet"/>
+      <w:lvlText w:val=""/>
+      <w:lvlJc w:val="left"/>
+      <w:pPr>
+        <w:ind w:left="2880" w:hanging="360"/>
+      </w:pPr>
+      <w:rPr>
+        <w:rFonts w:ascii="Symbol" w:hAnsi="Symbol" w:hint="default"/>
+      </w:rPr>
+    </w:lvl>
+    <w:lvl w:ilvl="4" w:tplc="04090003" w:tentative="1">
+      <w:start w:val="1"/>
+      <w:numFmt w:val="bullet"/>
+      <w:lvlText w:val="o"/>
+      <w:lvlJc w:val="left"/>
+      <w:pPr>
+        <w:ind w:left="3600" w:hanging="360"/>
+      </w:pPr>
+      <w:rPr>
+        <w:rFonts w:ascii="Courier New" w:hAnsi="Courier New" w:cs="Courier New" w:hint="default"/>
+      </w:rPr>
+    </w:lvl>
+    <w:lvl w:ilvl="5" w:tplc="04090005" w:tentative="1">
+      <w:start w:val="1"/>
+      <w:numFmt w:val="bullet"/>
+      <w:lvlText w:val=""/>
+      <w:lvlJc w:val="left"/>
+      <w:pPr>
+        <w:ind w:left="4320" w:hanging="360"/>
+      </w:pPr>
+      <w:rPr>
+        <w:rFonts w:ascii="Wingdings" w:hAnsi="Wingdings" w:hint="default"/>
+      </w:rPr>
+    </w:lvl>
+    <w:lvl w:ilvl="6" w:tplc="04090001" w:tentative="1">
+      <w:start w:val="1"/>
+      <w:numFmt w:val="bullet"/>
+      <w:lvlText w:val=""/>
+      <w:lvlJc w:val="left"/>
+      <w:pPr>
+        <w:ind w:left="5040" w:hanging="360"/>
+      </w:pPr>
+      <w:rPr>
+        <w:rFonts w:ascii="Symbol" w:hAnsi="Symbol" w:hint="default"/>
+      </w:rPr>
+    </w:lvl>
+    <w:lvl w:ilvl="7" w:tplc="04090003" w:tentative="1">
+      <w:start w:val="1"/>
+      <w:numFmt w:val="bullet"/>
+      <w:lvlText w:val="o"/>
+      <w:lvlJc w:val="left"/>
+      <w:pPr>
+        <w:ind w:left="5760" w:hanging="360"/>
+      </w:pPr>
+      <w:rPr>
+        <w:rFonts w:ascii="Courier New" w:hAnsi="Courier New" w:cs="Courier New" w:hint="default"/>
+      </w:rPr>
+    </w:lvl>
+    <w:lvl w:ilvl="8" w:tplc="04090005" w:tentative="1">
+      <w:start w:val="1"/>
+      <w:numFmt w:val="bullet"/>
+      <w:lvlText w:val=""/>
+      <w:lvlJc w:val="left"/>
+      <w:pPr>
+        <w:ind w:left="6480" w:hanging="360"/>
+      </w:pPr>
+      <w:rPr>
+        <w:rFonts w:ascii="Wingdings" w:hAnsi="Wingdings" w:hint="default"/>
+      </w:rPr>
+    </w:lvl>
+  </w:abstractNum>
   <w:num w:numId="1">
     <w:abstractNumId w:val="1"/>
   </w:num>
@@ -915,6 +1106,9 @@
   </w:num>
   <w:num w:numId="3">
     <w:abstractNumId w:val="0"/>
+  </w:num>
+  <w:num w:numId="4">
+    <w:abstractNumId w:val="3"/>
   </w:num>
 </w:numbering>
 </file>
@@ -2095,7 +2289,7 @@
 </file>
 
 <file path=customXml/itemProps1.xml><?xml version="1.0" encoding="utf-8"?>
-<ds:datastoreItem xmlns:ds="http://schemas.openxmlformats.org/officeDocument/2006/customXml" ds:itemID="{8A0FE33C-6FCE-4A9B-8276-D607A7A4A06D}">
+<ds:datastoreItem xmlns:ds="http://schemas.openxmlformats.org/officeDocument/2006/customXml" ds:itemID="{C679C56A-9AED-44A6-B73A-DB0F790589AE}">
   <ds:schemaRefs>
     <ds:schemaRef ds:uri="http://schemas.openxmlformats.org/officeDocument/2006/bibliography"/>
   </ds:schemaRefs>

</xml_diff>